<commit_message>
DFS Complete Verified working by running the 3 examples. Used the autograder to eveluate & verify results Updated the ReadMe with 1 para about learning, and screenshots
</commit_message>
<xml_diff>
--- a/README.docx
+++ b/README.docx
@@ -92,6 +92,16 @@
         </w:rPr>
         <w:t>Question 1 (3 points): Finding a Fixed Food Dot using Depth First Search</w:t>
       </w:r>
+      <w:r>
+        <w:rPr>
+          <w:rFonts w:ascii="Times New Roman" w:eastAsia="Times New Roman" w:hAnsi="Times New Roman" w:cs="Times New Roman"/>
+          <w:b/>
+          <w:bCs/>
+          <w:sz w:val="27"/>
+          <w:szCs w:val="27"/>
+        </w:rPr>
+        <w:br/>
+      </w:r>
     </w:p>
     <w:p>
       <w:pPr>
@@ -106,6 +116,219 @@
         </w:rPr>
       </w:pPr>
       <w:r>
+        <w:t>Through the task of implementing depth-first search (DFS) for the Pac-Man project, I learned how to apply and optimize this fundamental search algorithm in a real-world context. It provided a hands-on understanding of the intricacies of managing a search stack, efficiently backtracking when necessary, and the trade-offs between recursion and iteration. I also grasped the importance of graph search to prevent revisiting states and gained insights into code optimization to prevent issues like stack overflow. Overall, this experience deepened my knowledge of AI algorithms, honed my problem-solving and coding skills, and underscored the significance of testing and documentation in software development.</w:t>
+      </w:r>
+    </w:p>
+    <w:p>
+      <w:pPr>
+        <w:spacing w:before="100" w:beforeAutospacing="1" w:after="100" w:afterAutospacing="1"/>
+        <w:outlineLvl w:val="2"/>
+        <w:rPr>
+          <w:rFonts w:ascii="Times New Roman" w:eastAsia="Times New Roman" w:hAnsi="Times New Roman" w:cs="Times New Roman"/>
+          <w:b/>
+          <w:bCs/>
+          <w:sz w:val="27"/>
+          <w:szCs w:val="27"/>
+        </w:rPr>
+      </w:pPr>
+      <w:r>
+        <w:rPr>
+          <w:rFonts w:ascii="Times New Roman" w:eastAsia="Times New Roman" w:hAnsi="Times New Roman" w:cs="Times New Roman"/>
+          <w:b/>
+          <w:bCs/>
+          <w:sz w:val="27"/>
+          <w:szCs w:val="27"/>
+        </w:rPr>
+        <w:br/>
+        <w:t>Solution for the 3 example mazes</w:t>
+      </w:r>
+      <w:r>
+        <w:rPr>
+          <w:rFonts w:ascii="Times New Roman" w:eastAsia="Times New Roman" w:hAnsi="Times New Roman" w:cs="Times New Roman"/>
+          <w:b/>
+          <w:bCs/>
+          <w:sz w:val="27"/>
+          <w:szCs w:val="27"/>
+        </w:rPr>
+        <w:br/>
+      </w:r>
+      <w:r>
+        <w:rPr>
+          <w:rFonts w:ascii="Times New Roman" w:eastAsia="Times New Roman" w:hAnsi="Times New Roman" w:cs="Times New Roman"/>
+          <w:b/>
+          <w:bCs/>
+          <w:noProof/>
+          <w:sz w:val="27"/>
+          <w:szCs w:val="27"/>
+        </w:rPr>
+        <w:drawing>
+          <wp:inline distT="0" distB="0" distL="0" distR="0" wp14:anchorId="72EDB7FF" wp14:editId="495893FE">
+            <wp:extent cx="4064164" cy="2474259"/>
+            <wp:effectExtent l="0" t="0" r="0" b="2540"/>
+            <wp:docPr id="1" name="Picture 1" descr="A screenshot of a computer screen&#10;&#10;Description automatically generated"/>
+            <wp:cNvGraphicFramePr>
+              <a:graphicFrameLocks xmlns:a="http://schemas.openxmlformats.org/drawingml/2006/main" noChangeAspect="1"/>
+            </wp:cNvGraphicFramePr>
+            <a:graphic xmlns:a="http://schemas.openxmlformats.org/drawingml/2006/main">
+              <a:graphicData uri="http://schemas.openxmlformats.org/drawingml/2006/picture">
+                <pic:pic xmlns:pic="http://schemas.openxmlformats.org/drawingml/2006/picture">
+                  <pic:nvPicPr>
+                    <pic:cNvPr id="1" name="Picture 1" descr="A screenshot of a computer screen&#10;&#10;Description automatically generated"/>
+                    <pic:cNvPicPr/>
+                  </pic:nvPicPr>
+                  <pic:blipFill rotWithShape="1">
+                    <a:blip r:embed="rId5">
+                      <a:extLst>
+                        <a:ext uri="{28A0092B-C50C-407E-A947-70E740481C1C}">
+                          <a14:useLocalDpi xmlns:a14="http://schemas.microsoft.com/office/drawing/2010/main" val="0"/>
+                        </a:ext>
+                      </a:extLst>
+                    </a:blip>
+                    <a:srcRect l="54642" t="50909"/>
+                    <a:stretch/>
+                  </pic:blipFill>
+                  <pic:spPr bwMode="auto">
+                    <a:xfrm>
+                      <a:off x="0" y="0"/>
+                      <a:ext cx="4139112" cy="2519888"/>
+                    </a:xfrm>
+                    <a:prstGeom prst="rect">
+                      <a:avLst/>
+                    </a:prstGeom>
+                    <a:ln>
+                      <a:noFill/>
+                    </a:ln>
+                    <a:extLst>
+                      <a:ext uri="{53640926-AAD7-44D8-BBD7-CCE9431645EC}">
+                        <a14:shadowObscured xmlns:a14="http://schemas.microsoft.com/office/drawing/2010/main"/>
+                      </a:ext>
+                    </a:extLst>
+                  </pic:spPr>
+                </pic:pic>
+              </a:graphicData>
+            </a:graphic>
+          </wp:inline>
+        </w:drawing>
+      </w:r>
+      <w:r>
+        <w:rPr>
+          <w:rFonts w:ascii="Times New Roman" w:eastAsia="Times New Roman" w:hAnsi="Times New Roman" w:cs="Times New Roman"/>
+          <w:b/>
+          <w:bCs/>
+          <w:sz w:val="27"/>
+          <w:szCs w:val="27"/>
+        </w:rPr>
+        <w:br/>
+      </w:r>
+      <w:r>
+        <w:rPr>
+          <w:rFonts w:ascii="Times New Roman" w:eastAsia="Times New Roman" w:hAnsi="Times New Roman" w:cs="Times New Roman"/>
+          <w:b/>
+          <w:bCs/>
+          <w:sz w:val="27"/>
+          <w:szCs w:val="27"/>
+        </w:rPr>
+        <w:br/>
+      </w:r>
+      <w:r>
+        <w:rPr>
+          <w:rFonts w:ascii="Times New Roman" w:eastAsia="Times New Roman" w:hAnsi="Times New Roman" w:cs="Times New Roman"/>
+          <w:b/>
+          <w:bCs/>
+          <w:sz w:val="27"/>
+          <w:szCs w:val="27"/>
+        </w:rPr>
+        <w:lastRenderedPageBreak/>
+        <w:t>Auto grader results</w:t>
+      </w:r>
+      <w:r>
+        <w:rPr>
+          <w:rFonts w:ascii="Times New Roman" w:eastAsia="Times New Roman" w:hAnsi="Times New Roman" w:cs="Times New Roman"/>
+          <w:b/>
+          <w:bCs/>
+          <w:sz w:val="27"/>
+          <w:szCs w:val="27"/>
+        </w:rPr>
+        <w:br/>
+      </w:r>
+      <w:r>
+        <w:rPr>
+          <w:rFonts w:ascii="Times New Roman" w:eastAsia="Times New Roman" w:hAnsi="Times New Roman" w:cs="Times New Roman"/>
+          <w:b/>
+          <w:bCs/>
+          <w:noProof/>
+          <w:sz w:val="27"/>
+          <w:szCs w:val="27"/>
+        </w:rPr>
+        <w:drawing>
+          <wp:inline distT="0" distB="0" distL="0" distR="0" wp14:anchorId="60D89B8C" wp14:editId="1CFC6349">
+            <wp:extent cx="4101353" cy="3146381"/>
+            <wp:effectExtent l="0" t="0" r="1270" b="3810"/>
+            <wp:docPr id="3" name="Picture 3" descr="A screenshot of a computer program&#10;&#10;Description automatically generated"/>
+            <wp:cNvGraphicFramePr>
+              <a:graphicFrameLocks xmlns:a="http://schemas.openxmlformats.org/drawingml/2006/main" noChangeAspect="1"/>
+            </wp:cNvGraphicFramePr>
+            <a:graphic xmlns:a="http://schemas.openxmlformats.org/drawingml/2006/main">
+              <a:graphicData uri="http://schemas.openxmlformats.org/drawingml/2006/picture">
+                <pic:pic xmlns:pic="http://schemas.openxmlformats.org/drawingml/2006/picture">
+                  <pic:nvPicPr>
+                    <pic:cNvPr id="3" name="Picture 3" descr="A screenshot of a computer program&#10;&#10;Description automatically generated"/>
+                    <pic:cNvPicPr/>
+                  </pic:nvPicPr>
+                  <pic:blipFill>
+                    <a:blip r:embed="rId6">
+                      <a:extLst>
+                        <a:ext uri="{28A0092B-C50C-407E-A947-70E740481C1C}">
+                          <a14:useLocalDpi xmlns:a14="http://schemas.microsoft.com/office/drawing/2010/main" val="0"/>
+                        </a:ext>
+                      </a:extLst>
+                    </a:blip>
+                    <a:stretch>
+                      <a:fillRect/>
+                    </a:stretch>
+                  </pic:blipFill>
+                  <pic:spPr>
+                    <a:xfrm>
+                      <a:off x="0" y="0"/>
+                      <a:ext cx="4121616" cy="3161926"/>
+                    </a:xfrm>
+                    <a:prstGeom prst="rect">
+                      <a:avLst/>
+                    </a:prstGeom>
+                  </pic:spPr>
+                </pic:pic>
+              </a:graphicData>
+            </a:graphic>
+          </wp:inline>
+        </w:drawing>
+      </w:r>
+    </w:p>
+    <w:p>
+      <w:pPr>
+        <w:spacing w:before="100" w:beforeAutospacing="1" w:after="100" w:afterAutospacing="1"/>
+        <w:outlineLvl w:val="2"/>
+        <w:rPr>
+          <w:rFonts w:ascii="Times New Roman" w:eastAsia="Times New Roman" w:hAnsi="Times New Roman" w:cs="Times New Roman"/>
+          <w:b/>
+          <w:bCs/>
+          <w:sz w:val="27"/>
+          <w:szCs w:val="27"/>
+        </w:rPr>
+      </w:pPr>
+    </w:p>
+    <w:p>
+      <w:pPr>
+        <w:spacing w:before="100" w:beforeAutospacing="1" w:after="100" w:afterAutospacing="1"/>
+        <w:outlineLvl w:val="2"/>
+        <w:rPr>
+          <w:rFonts w:ascii="Times New Roman" w:eastAsia="Times New Roman" w:hAnsi="Times New Roman" w:cs="Times New Roman"/>
+          <w:b/>
+          <w:bCs/>
+          <w:sz w:val="27"/>
+          <w:szCs w:val="27"/>
+        </w:rPr>
+      </w:pPr>
+      <w:r>
         <w:rPr>
           <w:rFonts w:ascii="Times New Roman" w:eastAsia="Times New Roman" w:hAnsi="Times New Roman" w:cs="Times New Roman"/>
           <w:b/>
@@ -115,6 +338,32 @@
         </w:rPr>
         <w:t>Question 2 (3 points): Breadth First Search</w:t>
       </w:r>
+    </w:p>
+    <w:p>
+      <w:pPr>
+        <w:spacing w:before="100" w:beforeAutospacing="1" w:after="100" w:afterAutospacing="1"/>
+        <w:outlineLvl w:val="2"/>
+        <w:rPr>
+          <w:rFonts w:ascii="Times New Roman" w:eastAsia="Times New Roman" w:hAnsi="Times New Roman" w:cs="Times New Roman"/>
+          <w:b/>
+          <w:bCs/>
+          <w:sz w:val="27"/>
+          <w:szCs w:val="27"/>
+        </w:rPr>
+      </w:pPr>
+    </w:p>
+    <w:p>
+      <w:pPr>
+        <w:spacing w:before="100" w:beforeAutospacing="1" w:after="100" w:afterAutospacing="1"/>
+        <w:outlineLvl w:val="2"/>
+        <w:rPr>
+          <w:rFonts w:ascii="Times New Roman" w:eastAsia="Times New Roman" w:hAnsi="Times New Roman" w:cs="Times New Roman"/>
+          <w:b/>
+          <w:bCs/>
+          <w:sz w:val="27"/>
+          <w:szCs w:val="27"/>
+        </w:rPr>
+      </w:pPr>
     </w:p>
     <w:p>
       <w:pPr>
@@ -164,7 +413,7 @@
     </w:p>
     <w:sectPr>
       <w:pgSz w:w="12240" w:h="15840"/>
-      <w:pgMar w:top="1440" w:right="1440" w:bottom="1440" w:left="1440" w:header="720" w:footer="720" w:gutter="0"/>
+      <w:pgMar w:top="720" w:right="720" w:bottom="720" w:left="720" w:header="720" w:footer="720" w:gutter="0"/>
       <w:cols w:space="720"/>
       <w:docGrid w:linePitch="360"/>
     </w:sectPr>

</xml_diff>

<commit_message>
DFS Complete     1. Verified working by running the 3 examples.     2.Used the autograder to eveluate & verify results     3. Updated the ReadMe with 1 para about learning, and screenshots (#4)
* dfs implementation:
Looks like I'm hitting the recursion limit. Need to explore alternatives

* DFS Complete
Verified working by running the 3 examples.
Used the autograder to eveluate & verify results
Updated the ReadMe with 1 para about learning, and screenshots
</commit_message>
<xml_diff>
--- a/README.docx
+++ b/README.docx
@@ -92,6 +92,16 @@
         </w:rPr>
         <w:t>Question 1 (3 points): Finding a Fixed Food Dot using Depth First Search</w:t>
       </w:r>
+      <w:r>
+        <w:rPr>
+          <w:rFonts w:ascii="Times New Roman" w:eastAsia="Times New Roman" w:hAnsi="Times New Roman" w:cs="Times New Roman"/>
+          <w:b/>
+          <w:bCs/>
+          <w:sz w:val="27"/>
+          <w:szCs w:val="27"/>
+        </w:rPr>
+        <w:br/>
+      </w:r>
     </w:p>
     <w:p>
       <w:pPr>
@@ -106,6 +116,219 @@
         </w:rPr>
       </w:pPr>
       <w:r>
+        <w:t>Through the task of implementing depth-first search (DFS) for the Pac-Man project, I learned how to apply and optimize this fundamental search algorithm in a real-world context. It provided a hands-on understanding of the intricacies of managing a search stack, efficiently backtracking when necessary, and the trade-offs between recursion and iteration. I also grasped the importance of graph search to prevent revisiting states and gained insights into code optimization to prevent issues like stack overflow. Overall, this experience deepened my knowledge of AI algorithms, honed my problem-solving and coding skills, and underscored the significance of testing and documentation in software development.</w:t>
+      </w:r>
+    </w:p>
+    <w:p>
+      <w:pPr>
+        <w:spacing w:before="100" w:beforeAutospacing="1" w:after="100" w:afterAutospacing="1"/>
+        <w:outlineLvl w:val="2"/>
+        <w:rPr>
+          <w:rFonts w:ascii="Times New Roman" w:eastAsia="Times New Roman" w:hAnsi="Times New Roman" w:cs="Times New Roman"/>
+          <w:b/>
+          <w:bCs/>
+          <w:sz w:val="27"/>
+          <w:szCs w:val="27"/>
+        </w:rPr>
+      </w:pPr>
+      <w:r>
+        <w:rPr>
+          <w:rFonts w:ascii="Times New Roman" w:eastAsia="Times New Roman" w:hAnsi="Times New Roman" w:cs="Times New Roman"/>
+          <w:b/>
+          <w:bCs/>
+          <w:sz w:val="27"/>
+          <w:szCs w:val="27"/>
+        </w:rPr>
+        <w:br/>
+        <w:t>Solution for the 3 example mazes</w:t>
+      </w:r>
+      <w:r>
+        <w:rPr>
+          <w:rFonts w:ascii="Times New Roman" w:eastAsia="Times New Roman" w:hAnsi="Times New Roman" w:cs="Times New Roman"/>
+          <w:b/>
+          <w:bCs/>
+          <w:sz w:val="27"/>
+          <w:szCs w:val="27"/>
+        </w:rPr>
+        <w:br/>
+      </w:r>
+      <w:r>
+        <w:rPr>
+          <w:rFonts w:ascii="Times New Roman" w:eastAsia="Times New Roman" w:hAnsi="Times New Roman" w:cs="Times New Roman"/>
+          <w:b/>
+          <w:bCs/>
+          <w:noProof/>
+          <w:sz w:val="27"/>
+          <w:szCs w:val="27"/>
+        </w:rPr>
+        <w:drawing>
+          <wp:inline distT="0" distB="0" distL="0" distR="0" wp14:anchorId="72EDB7FF" wp14:editId="495893FE">
+            <wp:extent cx="4064164" cy="2474259"/>
+            <wp:effectExtent l="0" t="0" r="0" b="2540"/>
+            <wp:docPr id="1" name="Picture 1" descr="A screenshot of a computer screen&#10;&#10;Description automatically generated"/>
+            <wp:cNvGraphicFramePr>
+              <a:graphicFrameLocks xmlns:a="http://schemas.openxmlformats.org/drawingml/2006/main" noChangeAspect="1"/>
+            </wp:cNvGraphicFramePr>
+            <a:graphic xmlns:a="http://schemas.openxmlformats.org/drawingml/2006/main">
+              <a:graphicData uri="http://schemas.openxmlformats.org/drawingml/2006/picture">
+                <pic:pic xmlns:pic="http://schemas.openxmlformats.org/drawingml/2006/picture">
+                  <pic:nvPicPr>
+                    <pic:cNvPr id="1" name="Picture 1" descr="A screenshot of a computer screen&#10;&#10;Description automatically generated"/>
+                    <pic:cNvPicPr/>
+                  </pic:nvPicPr>
+                  <pic:blipFill rotWithShape="1">
+                    <a:blip r:embed="rId5">
+                      <a:extLst>
+                        <a:ext uri="{28A0092B-C50C-407E-A947-70E740481C1C}">
+                          <a14:useLocalDpi xmlns:a14="http://schemas.microsoft.com/office/drawing/2010/main" val="0"/>
+                        </a:ext>
+                      </a:extLst>
+                    </a:blip>
+                    <a:srcRect l="54642" t="50909"/>
+                    <a:stretch/>
+                  </pic:blipFill>
+                  <pic:spPr bwMode="auto">
+                    <a:xfrm>
+                      <a:off x="0" y="0"/>
+                      <a:ext cx="4139112" cy="2519888"/>
+                    </a:xfrm>
+                    <a:prstGeom prst="rect">
+                      <a:avLst/>
+                    </a:prstGeom>
+                    <a:ln>
+                      <a:noFill/>
+                    </a:ln>
+                    <a:extLst>
+                      <a:ext uri="{53640926-AAD7-44D8-BBD7-CCE9431645EC}">
+                        <a14:shadowObscured xmlns:a14="http://schemas.microsoft.com/office/drawing/2010/main"/>
+                      </a:ext>
+                    </a:extLst>
+                  </pic:spPr>
+                </pic:pic>
+              </a:graphicData>
+            </a:graphic>
+          </wp:inline>
+        </w:drawing>
+      </w:r>
+      <w:r>
+        <w:rPr>
+          <w:rFonts w:ascii="Times New Roman" w:eastAsia="Times New Roman" w:hAnsi="Times New Roman" w:cs="Times New Roman"/>
+          <w:b/>
+          <w:bCs/>
+          <w:sz w:val="27"/>
+          <w:szCs w:val="27"/>
+        </w:rPr>
+        <w:br/>
+      </w:r>
+      <w:r>
+        <w:rPr>
+          <w:rFonts w:ascii="Times New Roman" w:eastAsia="Times New Roman" w:hAnsi="Times New Roman" w:cs="Times New Roman"/>
+          <w:b/>
+          <w:bCs/>
+          <w:sz w:val="27"/>
+          <w:szCs w:val="27"/>
+        </w:rPr>
+        <w:br/>
+      </w:r>
+      <w:r>
+        <w:rPr>
+          <w:rFonts w:ascii="Times New Roman" w:eastAsia="Times New Roman" w:hAnsi="Times New Roman" w:cs="Times New Roman"/>
+          <w:b/>
+          <w:bCs/>
+          <w:sz w:val="27"/>
+          <w:szCs w:val="27"/>
+        </w:rPr>
+        <w:lastRenderedPageBreak/>
+        <w:t>Auto grader results</w:t>
+      </w:r>
+      <w:r>
+        <w:rPr>
+          <w:rFonts w:ascii="Times New Roman" w:eastAsia="Times New Roman" w:hAnsi="Times New Roman" w:cs="Times New Roman"/>
+          <w:b/>
+          <w:bCs/>
+          <w:sz w:val="27"/>
+          <w:szCs w:val="27"/>
+        </w:rPr>
+        <w:br/>
+      </w:r>
+      <w:r>
+        <w:rPr>
+          <w:rFonts w:ascii="Times New Roman" w:eastAsia="Times New Roman" w:hAnsi="Times New Roman" w:cs="Times New Roman"/>
+          <w:b/>
+          <w:bCs/>
+          <w:noProof/>
+          <w:sz w:val="27"/>
+          <w:szCs w:val="27"/>
+        </w:rPr>
+        <w:drawing>
+          <wp:inline distT="0" distB="0" distL="0" distR="0" wp14:anchorId="60D89B8C" wp14:editId="1CFC6349">
+            <wp:extent cx="4101353" cy="3146381"/>
+            <wp:effectExtent l="0" t="0" r="1270" b="3810"/>
+            <wp:docPr id="3" name="Picture 3" descr="A screenshot of a computer program&#10;&#10;Description automatically generated"/>
+            <wp:cNvGraphicFramePr>
+              <a:graphicFrameLocks xmlns:a="http://schemas.openxmlformats.org/drawingml/2006/main" noChangeAspect="1"/>
+            </wp:cNvGraphicFramePr>
+            <a:graphic xmlns:a="http://schemas.openxmlformats.org/drawingml/2006/main">
+              <a:graphicData uri="http://schemas.openxmlformats.org/drawingml/2006/picture">
+                <pic:pic xmlns:pic="http://schemas.openxmlformats.org/drawingml/2006/picture">
+                  <pic:nvPicPr>
+                    <pic:cNvPr id="3" name="Picture 3" descr="A screenshot of a computer program&#10;&#10;Description automatically generated"/>
+                    <pic:cNvPicPr/>
+                  </pic:nvPicPr>
+                  <pic:blipFill>
+                    <a:blip r:embed="rId6">
+                      <a:extLst>
+                        <a:ext uri="{28A0092B-C50C-407E-A947-70E740481C1C}">
+                          <a14:useLocalDpi xmlns:a14="http://schemas.microsoft.com/office/drawing/2010/main" val="0"/>
+                        </a:ext>
+                      </a:extLst>
+                    </a:blip>
+                    <a:stretch>
+                      <a:fillRect/>
+                    </a:stretch>
+                  </pic:blipFill>
+                  <pic:spPr>
+                    <a:xfrm>
+                      <a:off x="0" y="0"/>
+                      <a:ext cx="4121616" cy="3161926"/>
+                    </a:xfrm>
+                    <a:prstGeom prst="rect">
+                      <a:avLst/>
+                    </a:prstGeom>
+                  </pic:spPr>
+                </pic:pic>
+              </a:graphicData>
+            </a:graphic>
+          </wp:inline>
+        </w:drawing>
+      </w:r>
+    </w:p>
+    <w:p>
+      <w:pPr>
+        <w:spacing w:before="100" w:beforeAutospacing="1" w:after="100" w:afterAutospacing="1"/>
+        <w:outlineLvl w:val="2"/>
+        <w:rPr>
+          <w:rFonts w:ascii="Times New Roman" w:eastAsia="Times New Roman" w:hAnsi="Times New Roman" w:cs="Times New Roman"/>
+          <w:b/>
+          <w:bCs/>
+          <w:sz w:val="27"/>
+          <w:szCs w:val="27"/>
+        </w:rPr>
+      </w:pPr>
+    </w:p>
+    <w:p>
+      <w:pPr>
+        <w:spacing w:before="100" w:beforeAutospacing="1" w:after="100" w:afterAutospacing="1"/>
+        <w:outlineLvl w:val="2"/>
+        <w:rPr>
+          <w:rFonts w:ascii="Times New Roman" w:eastAsia="Times New Roman" w:hAnsi="Times New Roman" w:cs="Times New Roman"/>
+          <w:b/>
+          <w:bCs/>
+          <w:sz w:val="27"/>
+          <w:szCs w:val="27"/>
+        </w:rPr>
+      </w:pPr>
+      <w:r>
         <w:rPr>
           <w:rFonts w:ascii="Times New Roman" w:eastAsia="Times New Roman" w:hAnsi="Times New Roman" w:cs="Times New Roman"/>
           <w:b/>
@@ -115,6 +338,32 @@
         </w:rPr>
         <w:t>Question 2 (3 points): Breadth First Search</w:t>
       </w:r>
+    </w:p>
+    <w:p>
+      <w:pPr>
+        <w:spacing w:before="100" w:beforeAutospacing="1" w:after="100" w:afterAutospacing="1"/>
+        <w:outlineLvl w:val="2"/>
+        <w:rPr>
+          <w:rFonts w:ascii="Times New Roman" w:eastAsia="Times New Roman" w:hAnsi="Times New Roman" w:cs="Times New Roman"/>
+          <w:b/>
+          <w:bCs/>
+          <w:sz w:val="27"/>
+          <w:szCs w:val="27"/>
+        </w:rPr>
+      </w:pPr>
+    </w:p>
+    <w:p>
+      <w:pPr>
+        <w:spacing w:before="100" w:beforeAutospacing="1" w:after="100" w:afterAutospacing="1"/>
+        <w:outlineLvl w:val="2"/>
+        <w:rPr>
+          <w:rFonts w:ascii="Times New Roman" w:eastAsia="Times New Roman" w:hAnsi="Times New Roman" w:cs="Times New Roman"/>
+          <w:b/>
+          <w:bCs/>
+          <w:sz w:val="27"/>
+          <w:szCs w:val="27"/>
+        </w:rPr>
+      </w:pPr>
     </w:p>
     <w:p>
       <w:pPr>
@@ -164,7 +413,7 @@
     </w:p>
     <w:sectPr>
       <w:pgSz w:w="12240" w:h="15840"/>
-      <w:pgMar w:top="1440" w:right="1440" w:bottom="1440" w:left="1440" w:header="720" w:footer="720" w:gutter="0"/>
+      <w:pgMar w:top="720" w:right="720" w:bottom="720" w:left="720" w:header="720" w:footer="720" w:gutter="0"/>
       <w:cols w:space="720"/>
       <w:docGrid w:linePitch="360"/>
     </w:sectPr>

</xml_diff>

<commit_message>
BFS Complete Verified working by running the 3 examples. Used the autograder to eveluate & verify results Updated the ReadMe with 1 para about learning, and screenshots
</commit_message>
<xml_diff>
--- a/README.docx
+++ b/README.docx
@@ -50,6 +50,7 @@
     <w:p>
       <w:pPr>
         <w:pStyle w:val="Title"/>
+        <w:jc w:val="center"/>
         <w:rPr>
           <w:rFonts w:eastAsia="Times New Roman"/>
           <w:b/>
@@ -57,6 +58,10 @@
         </w:rPr>
       </w:pPr>
       <w:r>
+        <w:rPr>
+          <w:sz w:val="28"/>
+          <w:szCs w:val="28"/>
+        </w:rPr>
         <w:t>Week 5 (Due Thursday, November 02 by midnight)</w:t>
       </w:r>
     </w:p>
@@ -68,8 +73,6 @@
           <w:rFonts w:ascii="Times New Roman" w:eastAsia="Times New Roman" w:hAnsi="Times New Roman" w:cs="Times New Roman"/>
           <w:b/>
           <w:bCs/>
-          <w:sz w:val="27"/>
-          <w:szCs w:val="27"/>
         </w:rPr>
       </w:pPr>
       <w:r>
@@ -87,8 +90,6 @@
           <w:rFonts w:ascii="Times New Roman" w:eastAsia="Times New Roman" w:hAnsi="Times New Roman" w:cs="Times New Roman"/>
           <w:b/>
           <w:bCs/>
-          <w:sz w:val="27"/>
-          <w:szCs w:val="27"/>
         </w:rPr>
         <w:t>Question 1 (3 points): Finding a Fixed Food Dot using Depth First Search</w:t>
       </w:r>
@@ -97,40 +98,9 @@
           <w:rFonts w:ascii="Times New Roman" w:eastAsia="Times New Roman" w:hAnsi="Times New Roman" w:cs="Times New Roman"/>
           <w:b/>
           <w:bCs/>
-          <w:sz w:val="27"/>
-          <w:szCs w:val="27"/>
         </w:rPr>
         <w:br/>
       </w:r>
-    </w:p>
-    <w:p>
-      <w:pPr>
-        <w:spacing w:before="100" w:beforeAutospacing="1" w:after="100" w:afterAutospacing="1"/>
-        <w:outlineLvl w:val="2"/>
-        <w:rPr>
-          <w:rFonts w:ascii="Times New Roman" w:eastAsia="Times New Roman" w:hAnsi="Times New Roman" w:cs="Times New Roman"/>
-          <w:b/>
-          <w:bCs/>
-          <w:sz w:val="27"/>
-          <w:szCs w:val="27"/>
-        </w:rPr>
-      </w:pPr>
-      <w:r>
-        <w:t>Through the task of implementing depth-first search (DFS) for the Pac-Man project, I learned how to apply and optimize this fundamental search algorithm in a real-world context. It provided a hands-on understanding of the intricacies of managing a search stack, efficiently backtracking when necessary, and the trade-offs between recursion and iteration. I also grasped the importance of graph search to prevent revisiting states and gained insights into code optimization to prevent issues like stack overflow. Overall, this experience deepened my knowledge of AI algorithms, honed my problem-solving and coding skills, and underscored the significance of testing and documentation in software development.</w:t>
-      </w:r>
-    </w:p>
-    <w:p>
-      <w:pPr>
-        <w:spacing w:before="100" w:beforeAutospacing="1" w:after="100" w:afterAutospacing="1"/>
-        <w:outlineLvl w:val="2"/>
-        <w:rPr>
-          <w:rFonts w:ascii="Times New Roman" w:eastAsia="Times New Roman" w:hAnsi="Times New Roman" w:cs="Times New Roman"/>
-          <w:b/>
-          <w:bCs/>
-          <w:sz w:val="27"/>
-          <w:szCs w:val="27"/>
-        </w:rPr>
-      </w:pPr>
       <w:r>
         <w:rPr>
           <w:rFonts w:ascii="Times New Roman" w:eastAsia="Times New Roman" w:hAnsi="Times New Roman" w:cs="Times New Roman"/>
@@ -140,6 +110,38 @@
           <w:szCs w:val="27"/>
         </w:rPr>
         <w:br/>
+      </w:r>
+      <w:r>
+        <w:rPr>
+          <w:sz w:val="22"/>
+          <w:szCs w:val="22"/>
+        </w:rPr>
+        <w:t>Through the task of implementing depth-first search, I learned how to apply and optimize this fundamental search algorithm in a real-world context. It provided a hands-on understanding of the intricacies of managing a search stack, efficiently backtracking when necessary, and the trade-offs between recursion and iteration. I also grasped the importance of graph search to prevent revisiting states and gained insights into code optimization to prevent issues like stack overflow. Overall, this experience deepened my knowledge of algorithms, honed my problem-solving and coding skills, and underscored the significance of testing and documentation in software development.</w:t>
+      </w:r>
+      <w:r>
+        <w:rPr>
+          <w:rFonts w:ascii="Times New Roman" w:eastAsia="Times New Roman" w:hAnsi="Times New Roman" w:cs="Times New Roman"/>
+          <w:b/>
+          <w:bCs/>
+          <w:sz w:val="27"/>
+          <w:szCs w:val="27"/>
+        </w:rPr>
+        <w:br/>
+      </w:r>
+      <w:r>
+        <w:rPr>
+          <w:rFonts w:ascii="Times New Roman" w:eastAsia="Times New Roman" w:hAnsi="Times New Roman" w:cs="Times New Roman"/>
+          <w:b/>
+          <w:bCs/>
+        </w:rPr>
+        <w:t xml:space="preserve">- </w:t>
+      </w:r>
+      <w:r>
+        <w:rPr>
+          <w:rFonts w:ascii="Times New Roman" w:eastAsia="Times New Roman" w:hAnsi="Times New Roman" w:cs="Times New Roman"/>
+          <w:b/>
+          <w:bCs/>
+        </w:rPr>
         <w:t>Solution for the 3 example mazes</w:t>
       </w:r>
       <w:r>
@@ -215,30 +217,16 @@
           <w:rFonts w:ascii="Times New Roman" w:eastAsia="Times New Roman" w:hAnsi="Times New Roman" w:cs="Times New Roman"/>
           <w:b/>
           <w:bCs/>
-          <w:sz w:val="27"/>
-          <w:szCs w:val="27"/>
         </w:rPr>
         <w:br/>
-      </w:r>
-      <w:r>
-        <w:rPr>
-          <w:rFonts w:ascii="Times New Roman" w:eastAsia="Times New Roman" w:hAnsi="Times New Roman" w:cs="Times New Roman"/>
-          <w:b/>
-          <w:bCs/>
-          <w:sz w:val="27"/>
-          <w:szCs w:val="27"/>
-        </w:rPr>
-        <w:br/>
-      </w:r>
-      <w:r>
-        <w:rPr>
-          <w:rFonts w:ascii="Times New Roman" w:eastAsia="Times New Roman" w:hAnsi="Times New Roman" w:cs="Times New Roman"/>
-          <w:b/>
-          <w:bCs/>
-          <w:sz w:val="27"/>
-          <w:szCs w:val="27"/>
-        </w:rPr>
-        <w:lastRenderedPageBreak/>
+        <w:t xml:space="preserve">- </w:t>
+      </w:r>
+      <w:r>
+        <w:rPr>
+          <w:rFonts w:ascii="Times New Roman" w:eastAsia="Times New Roman" w:hAnsi="Times New Roman" w:cs="Times New Roman"/>
+          <w:b/>
+          <w:bCs/>
+        </w:rPr>
         <w:t>Auto grader results</w:t>
       </w:r>
       <w:r>
@@ -315,6 +303,17 @@
           <w:szCs w:val="27"/>
         </w:rPr>
       </w:pPr>
+      <w:r>
+        <w:rPr>
+          <w:rFonts w:ascii="Times New Roman" w:eastAsia="Times New Roman" w:hAnsi="Times New Roman" w:cs="Times New Roman"/>
+          <w:b/>
+          <w:bCs/>
+          <w:sz w:val="27"/>
+          <w:szCs w:val="27"/>
+        </w:rPr>
+        <w:lastRenderedPageBreak/>
+        <w:t>Question 2 (3 points): Breadth First Search</w:t>
+      </w:r>
     </w:p>
     <w:p>
       <w:pPr>
@@ -324,19 +323,14 @@
           <w:rFonts w:ascii="Times New Roman" w:eastAsia="Times New Roman" w:hAnsi="Times New Roman" w:cs="Times New Roman"/>
           <w:b/>
           <w:bCs/>
-          <w:sz w:val="27"/>
-          <w:szCs w:val="27"/>
-        </w:rPr>
-      </w:pPr>
-      <w:r>
-        <w:rPr>
-          <w:rFonts w:ascii="Times New Roman" w:eastAsia="Times New Roman" w:hAnsi="Times New Roman" w:cs="Times New Roman"/>
-          <w:b/>
-          <w:bCs/>
-          <w:sz w:val="27"/>
-          <w:szCs w:val="27"/>
-        </w:rPr>
-        <w:t>Question 2 (3 points): Breadth First Search</w:t>
+        </w:rPr>
+      </w:pPr>
+      <w:r>
+        <w:rPr>
+          <w:sz w:val="22"/>
+          <w:szCs w:val="22"/>
+        </w:rPr>
+        <w:t>Through implementing Breadth-First Search (BFS) for Question 2, I learned the fundamental difference between BFS and Depth-First Search (DFS). BFS prioritizes exploring all nodes at the current level before moving deeper, which ensures it finds the shortest path to the goal in unweighted graphs. The use of a queue for exploration, pushing nodes to the back, and popping from the front allows BFS to guarantee optimality. This experience emphasized the importance of choosing the right search algorithm based on the problem's characteristics, like weighted or unweighted graphs and the need for the shortest path. It also highlighted the similarities in code structure between BFS and DFS, where the key distinction lies in the order of node exploration and the data structure used.</w:t>
       </w:r>
     </w:p>
     <w:p>
@@ -347,14 +341,196 @@
           <w:rFonts w:ascii="Times New Roman" w:eastAsia="Times New Roman" w:hAnsi="Times New Roman" w:cs="Times New Roman"/>
           <w:b/>
           <w:bCs/>
-          <w:sz w:val="27"/>
-          <w:szCs w:val="27"/>
-        </w:rPr>
-      </w:pPr>
+        </w:rPr>
+      </w:pPr>
+      <w:r>
+        <w:rPr>
+          <w:rFonts w:ascii="Times New Roman" w:eastAsia="Times New Roman" w:hAnsi="Times New Roman" w:cs="Times New Roman"/>
+          <w:b/>
+          <w:bCs/>
+        </w:rPr>
+        <w:t xml:space="preserve">- </w:t>
+      </w:r>
+      <w:r>
+        <w:rPr>
+          <w:rFonts w:ascii="Times New Roman" w:eastAsia="Times New Roman" w:hAnsi="Times New Roman" w:cs="Times New Roman"/>
+          <w:b/>
+          <w:bCs/>
+        </w:rPr>
+        <w:t>Solution for the 3 example mazes</w:t>
+      </w:r>
     </w:p>
     <w:p>
       <w:pPr>
         <w:spacing w:before="100" w:beforeAutospacing="1" w:after="100" w:afterAutospacing="1"/>
+        <w:outlineLvl w:val="2"/>
+        <w:rPr>
+          <w:rFonts w:ascii="Times New Roman" w:eastAsia="Times New Roman" w:hAnsi="Times New Roman" w:cs="Times New Roman"/>
+          <w:b/>
+          <w:bCs/>
+          <w:sz w:val="27"/>
+          <w:szCs w:val="27"/>
+        </w:rPr>
+      </w:pPr>
+      <w:r>
+        <w:rPr>
+          <w:rFonts w:ascii="Times New Roman" w:eastAsia="Times New Roman" w:hAnsi="Times New Roman" w:cs="Times New Roman"/>
+          <w:b/>
+          <w:bCs/>
+          <w:noProof/>
+          <w:sz w:val="27"/>
+          <w:szCs w:val="27"/>
+        </w:rPr>
+        <w:drawing>
+          <wp:inline distT="0" distB="0" distL="0" distR="0" wp14:anchorId="3BE5C1CB" wp14:editId="24C33AFB">
+            <wp:extent cx="4766982" cy="3049466"/>
+            <wp:effectExtent l="0" t="0" r="0" b="0"/>
+            <wp:docPr id="4" name="Picture 4" descr="A screenshot of a computer&#10;&#10;Description automatically generated"/>
+            <wp:cNvGraphicFramePr>
+              <a:graphicFrameLocks xmlns:a="http://schemas.openxmlformats.org/drawingml/2006/main" noChangeAspect="1"/>
+            </wp:cNvGraphicFramePr>
+            <a:graphic xmlns:a="http://schemas.openxmlformats.org/drawingml/2006/main">
+              <a:graphicData uri="http://schemas.openxmlformats.org/drawingml/2006/picture">
+                <pic:pic xmlns:pic="http://schemas.openxmlformats.org/drawingml/2006/picture">
+                  <pic:nvPicPr>
+                    <pic:cNvPr id="4" name="Picture 4" descr="A screenshot of a computer&#10;&#10;Description automatically generated"/>
+                    <pic:cNvPicPr/>
+                  </pic:nvPicPr>
+                  <pic:blipFill rotWithShape="1">
+                    <a:blip r:embed="rId7">
+                      <a:extLst>
+                        <a:ext uri="{28A0092B-C50C-407E-A947-70E740481C1C}">
+                          <a14:useLocalDpi xmlns:a14="http://schemas.microsoft.com/office/drawing/2010/main" val="0"/>
+                        </a:ext>
+                      </a:extLst>
+                    </a:blip>
+                    <a:srcRect b="16614"/>
+                    <a:stretch/>
+                  </pic:blipFill>
+                  <pic:spPr bwMode="auto">
+                    <a:xfrm>
+                      <a:off x="0" y="0"/>
+                      <a:ext cx="4771667" cy="3052463"/>
+                    </a:xfrm>
+                    <a:prstGeom prst="rect">
+                      <a:avLst/>
+                    </a:prstGeom>
+                    <a:ln>
+                      <a:noFill/>
+                    </a:ln>
+                    <a:extLst>
+                      <a:ext uri="{53640926-AAD7-44D8-BBD7-CCE9431645EC}">
+                        <a14:shadowObscured xmlns:a14="http://schemas.microsoft.com/office/drawing/2010/main"/>
+                      </a:ext>
+                    </a:extLst>
+                  </pic:spPr>
+                </pic:pic>
+              </a:graphicData>
+            </a:graphic>
+          </wp:inline>
+        </w:drawing>
+      </w:r>
+      <w:r>
+        <w:rPr>
+          <w:rFonts w:ascii="Times New Roman" w:eastAsia="Times New Roman" w:hAnsi="Times New Roman" w:cs="Times New Roman"/>
+          <w:b/>
+          <w:bCs/>
+          <w:sz w:val="27"/>
+          <w:szCs w:val="27"/>
+        </w:rPr>
+        <w:br/>
+      </w:r>
+      <w:r>
+        <w:rPr>
+          <w:rFonts w:ascii="Times New Roman" w:eastAsia="Times New Roman" w:hAnsi="Times New Roman" w:cs="Times New Roman"/>
+          <w:b/>
+          <w:bCs/>
+          <w:sz w:val="27"/>
+          <w:szCs w:val="27"/>
+        </w:rPr>
+        <w:br/>
+      </w:r>
+      <w:r>
+        <w:rPr>
+          <w:rFonts w:ascii="Times New Roman" w:eastAsia="Times New Roman" w:hAnsi="Times New Roman" w:cs="Times New Roman"/>
+          <w:b/>
+          <w:bCs/>
+          <w:sz w:val="27"/>
+          <w:szCs w:val="27"/>
+        </w:rPr>
+        <w:t xml:space="preserve">- </w:t>
+      </w:r>
+      <w:r>
+        <w:rPr>
+          <w:rFonts w:ascii="Times New Roman" w:eastAsia="Times New Roman" w:hAnsi="Times New Roman" w:cs="Times New Roman"/>
+          <w:b/>
+          <w:bCs/>
+          <w:sz w:val="27"/>
+          <w:szCs w:val="27"/>
+        </w:rPr>
+        <w:t>Auto Grader Result</w:t>
+      </w:r>
+      <w:r>
+        <w:rPr>
+          <w:rFonts w:ascii="Times New Roman" w:eastAsia="Times New Roman" w:hAnsi="Times New Roman" w:cs="Times New Roman"/>
+          <w:b/>
+          <w:bCs/>
+          <w:sz w:val="27"/>
+          <w:szCs w:val="27"/>
+        </w:rPr>
+        <w:br/>
+      </w:r>
+      <w:r>
+        <w:rPr>
+          <w:noProof/>
+        </w:rPr>
+        <w:drawing>
+          <wp:inline distT="0" distB="0" distL="0" distR="0" wp14:anchorId="5AFE23DE" wp14:editId="49BB5064">
+            <wp:extent cx="4662564" cy="3576918"/>
+            <wp:effectExtent l="0" t="0" r="0" b="5080"/>
+            <wp:docPr id="5" name="Picture 5"/>
+            <wp:cNvGraphicFramePr>
+              <a:graphicFrameLocks xmlns:a="http://schemas.openxmlformats.org/drawingml/2006/main" noChangeAspect="1"/>
+            </wp:cNvGraphicFramePr>
+            <a:graphic xmlns:a="http://schemas.openxmlformats.org/drawingml/2006/main">
+              <a:graphicData uri="http://schemas.openxmlformats.org/drawingml/2006/picture">
+                <pic:pic xmlns:pic="http://schemas.openxmlformats.org/drawingml/2006/picture">
+                  <pic:nvPicPr>
+                    <pic:cNvPr id="5" name="Picture 5"/>
+                    <pic:cNvPicPr/>
+                  </pic:nvPicPr>
+                  <pic:blipFill>
+                    <a:blip r:embed="rId8">
+                      <a:extLst>
+                        <a:ext uri="{28A0092B-C50C-407E-A947-70E740481C1C}">
+                          <a14:useLocalDpi xmlns:a14="http://schemas.microsoft.com/office/drawing/2010/main" val="0"/>
+                        </a:ext>
+                      </a:extLst>
+                    </a:blip>
+                    <a:stretch>
+                      <a:fillRect/>
+                    </a:stretch>
+                  </pic:blipFill>
+                  <pic:spPr>
+                    <a:xfrm>
+                      <a:off x="0" y="0"/>
+                      <a:ext cx="4668045" cy="3581123"/>
+                    </a:xfrm>
+                    <a:prstGeom prst="rect">
+                      <a:avLst/>
+                    </a:prstGeom>
+                  </pic:spPr>
+                </pic:pic>
+              </a:graphicData>
+            </a:graphic>
+          </wp:inline>
+        </w:drawing>
+      </w:r>
+    </w:p>
+    <w:p>
+      <w:pPr>
+        <w:spacing w:before="100" w:beforeAutospacing="1" w:after="100" w:afterAutospacing="1"/>
+        <w:ind w:left="360"/>
         <w:outlineLvl w:val="2"/>
         <w:rPr>
           <w:rFonts w:ascii="Times New Roman" w:eastAsia="Times New Roman" w:hAnsi="Times New Roman" w:cs="Times New Roman"/>
@@ -424,6 +600,118 @@
 <file path=word/numbering.xml><?xml version="1.0" encoding="utf-8"?>
 <w:numbering xmlns:wpc="http://schemas.microsoft.com/office/word/2010/wordprocessingCanvas" xmlns:cx="http://schemas.microsoft.com/office/drawing/2014/chartex" xmlns:cx1="http://schemas.microsoft.com/office/drawing/2015/9/8/chartex" xmlns:cx2="http://schemas.microsoft.com/office/drawing/2015/10/21/chartex" xmlns:cx3="http://schemas.microsoft.com/office/drawing/2016/5/9/chartex" xmlns:cx4="http://schemas.microsoft.com/office/drawing/2016/5/10/chartex" xmlns:cx5="http://schemas.microsoft.com/office/drawing/2016/5/11/chartex" xmlns:cx6="http://schemas.microsoft.com/office/drawing/2016/5/12/chartex" xmlns:cx7="http://schemas.microsoft.com/office/drawing/2016/5/13/chartex" xmlns:cx8="http://schemas.microsoft.com/office/drawing/2016/5/14/chartex" xmlns:mc="http://schemas.openxmlformats.org/markup-compatibility/2006" xmlns:aink="http://schemas.microsoft.com/office/drawing/2016/ink" xmlns:am3d="http://schemas.microsoft.com/office/drawing/2017/model3d" xmlns:o="urn:schemas-microsoft-com:office:office" xmlns:oel="http://schemas.microsoft.com/office/2019/extlst" xmlns:r="http://schemas.openxmlformats.org/officeDocument/2006/relationships" xmlns:m="http://schemas.openxmlformats.org/officeDocument/2006/math" xmlns:v="urn:schemas-microsoft-com:vml" xmlns:wp14="http://schemas.microsoft.com/office/word/2010/wordprocessingDrawing" xmlns:wp="http://schemas.openxmlformats.org/drawingml/2006/wordprocessingDrawing" xmlns:w10="urn:schemas-microsoft-com:office:word" xmlns:w="http://schemas.openxmlformats.org/wordprocessingml/2006/main" xmlns:w14="http://schemas.microsoft.com/office/word/2010/wordml" xmlns:w15="http://schemas.microsoft.com/office/word/2012/wordml" xmlns:w16cex="http://schemas.microsoft.com/office/word/2018/wordml/cex" xmlns:w16cid="http://schemas.microsoft.com/office/word/2016/wordml/cid" xmlns:w16="http://schemas.microsoft.com/office/word/2018/wordml" xmlns:w16sdtdh="http://schemas.microsoft.com/office/word/2020/wordml/sdtdatahash" xmlns:w16se="http://schemas.microsoft.com/office/word/2015/wordml/symex" xmlns:wpg="http://schemas.microsoft.com/office/word/2010/wordprocessingGroup" xmlns:wpi="http://schemas.microsoft.com/office/word/2010/wordprocessingInk" xmlns:wne="http://schemas.microsoft.com/office/word/2006/wordml" xmlns:wps="http://schemas.microsoft.com/office/word/2010/wordprocessingShape" mc:Ignorable="w14 w15 w16se w16cid w16 w16cex w16sdtdh wp14">
   <w:abstractNum w:abstractNumId="0" w15:restartNumberingAfterBreak="0">
+    <w:nsid w:val="55030996"/>
+    <w:multiLevelType w:val="hybridMultilevel"/>
+    <w:tmpl w:val="A3E2A8FE"/>
+    <w:lvl w:ilvl="0" w:tplc="4132A51C">
+      <w:numFmt w:val="bullet"/>
+      <w:lvlText w:val="-"/>
+      <w:lvlJc w:val="left"/>
+      <w:pPr>
+        <w:ind w:left="720" w:hanging="360"/>
+      </w:pPr>
+      <w:rPr>
+        <w:rFonts w:ascii="Times New Roman" w:eastAsia="Times New Roman" w:hAnsi="Times New Roman" w:cs="Times New Roman" w:hint="default"/>
+      </w:rPr>
+    </w:lvl>
+    <w:lvl w:ilvl="1" w:tplc="04090003" w:tentative="1">
+      <w:start w:val="1"/>
+      <w:numFmt w:val="bullet"/>
+      <w:lvlText w:val="o"/>
+      <w:lvlJc w:val="left"/>
+      <w:pPr>
+        <w:ind w:left="1440" w:hanging="360"/>
+      </w:pPr>
+      <w:rPr>
+        <w:rFonts w:ascii="Courier New" w:hAnsi="Courier New" w:hint="default"/>
+      </w:rPr>
+    </w:lvl>
+    <w:lvl w:ilvl="2" w:tplc="04090005" w:tentative="1">
+      <w:start w:val="1"/>
+      <w:numFmt w:val="bullet"/>
+      <w:lvlText w:val=""/>
+      <w:lvlJc w:val="left"/>
+      <w:pPr>
+        <w:ind w:left="2160" w:hanging="360"/>
+      </w:pPr>
+      <w:rPr>
+        <w:rFonts w:ascii="Wingdings" w:hAnsi="Wingdings" w:hint="default"/>
+      </w:rPr>
+    </w:lvl>
+    <w:lvl w:ilvl="3" w:tplc="04090001" w:tentative="1">
+      <w:start w:val="1"/>
+      <w:numFmt w:val="bullet"/>
+      <w:lvlText w:val=""/>
+      <w:lvlJc w:val="left"/>
+      <w:pPr>
+        <w:ind w:left="2880" w:hanging="360"/>
+      </w:pPr>
+      <w:rPr>
+        <w:rFonts w:ascii="Symbol" w:hAnsi="Symbol" w:hint="default"/>
+      </w:rPr>
+    </w:lvl>
+    <w:lvl w:ilvl="4" w:tplc="04090003" w:tentative="1">
+      <w:start w:val="1"/>
+      <w:numFmt w:val="bullet"/>
+      <w:lvlText w:val="o"/>
+      <w:lvlJc w:val="left"/>
+      <w:pPr>
+        <w:ind w:left="3600" w:hanging="360"/>
+      </w:pPr>
+      <w:rPr>
+        <w:rFonts w:ascii="Courier New" w:hAnsi="Courier New" w:hint="default"/>
+      </w:rPr>
+    </w:lvl>
+    <w:lvl w:ilvl="5" w:tplc="04090005" w:tentative="1">
+      <w:start w:val="1"/>
+      <w:numFmt w:val="bullet"/>
+      <w:lvlText w:val=""/>
+      <w:lvlJc w:val="left"/>
+      <w:pPr>
+        <w:ind w:left="4320" w:hanging="360"/>
+      </w:pPr>
+      <w:rPr>
+        <w:rFonts w:ascii="Wingdings" w:hAnsi="Wingdings" w:hint="default"/>
+      </w:rPr>
+    </w:lvl>
+    <w:lvl w:ilvl="6" w:tplc="04090001" w:tentative="1">
+      <w:start w:val="1"/>
+      <w:numFmt w:val="bullet"/>
+      <w:lvlText w:val=""/>
+      <w:lvlJc w:val="left"/>
+      <w:pPr>
+        <w:ind w:left="5040" w:hanging="360"/>
+      </w:pPr>
+      <w:rPr>
+        <w:rFonts w:ascii="Symbol" w:hAnsi="Symbol" w:hint="default"/>
+      </w:rPr>
+    </w:lvl>
+    <w:lvl w:ilvl="7" w:tplc="04090003" w:tentative="1">
+      <w:start w:val="1"/>
+      <w:numFmt w:val="bullet"/>
+      <w:lvlText w:val="o"/>
+      <w:lvlJc w:val="left"/>
+      <w:pPr>
+        <w:ind w:left="5760" w:hanging="360"/>
+      </w:pPr>
+      <w:rPr>
+        <w:rFonts w:ascii="Courier New" w:hAnsi="Courier New" w:hint="default"/>
+      </w:rPr>
+    </w:lvl>
+    <w:lvl w:ilvl="8" w:tplc="04090005" w:tentative="1">
+      <w:start w:val="1"/>
+      <w:numFmt w:val="bullet"/>
+      <w:lvlText w:val=""/>
+      <w:lvlJc w:val="left"/>
+      <w:pPr>
+        <w:ind w:left="6480" w:hanging="360"/>
+      </w:pPr>
+      <w:rPr>
+        <w:rFonts w:ascii="Wingdings" w:hAnsi="Wingdings" w:hint="default"/>
+      </w:rPr>
+    </w:lvl>
+  </w:abstractNum>
+  <w:abstractNum w:abstractNumId="1" w15:restartNumberingAfterBreak="0">
     <w:nsid w:val="71691A7F"/>
     <w:multiLevelType w:val="hybridMultilevel"/>
     <w:tmpl w:val="CE567776"/>
@@ -545,7 +833,240 @@
       </w:rPr>
     </w:lvl>
   </w:abstractNum>
+  <w:abstractNum w:abstractNumId="2" w15:restartNumberingAfterBreak="0">
+    <w:nsid w:val="7B03711A"/>
+    <w:multiLevelType w:val="hybridMultilevel"/>
+    <w:tmpl w:val="FFCE23C2"/>
+    <w:lvl w:ilvl="0" w:tplc="9022CEF4">
+      <w:numFmt w:val="bullet"/>
+      <w:lvlText w:val="-"/>
+      <w:lvlJc w:val="left"/>
+      <w:pPr>
+        <w:ind w:left="720" w:hanging="360"/>
+      </w:pPr>
+      <w:rPr>
+        <w:rFonts w:ascii="Times New Roman" w:eastAsia="Times New Roman" w:hAnsi="Times New Roman" w:cs="Times New Roman" w:hint="default"/>
+      </w:rPr>
+    </w:lvl>
+    <w:lvl w:ilvl="1" w:tplc="04090003" w:tentative="1">
+      <w:start w:val="1"/>
+      <w:numFmt w:val="bullet"/>
+      <w:lvlText w:val="o"/>
+      <w:lvlJc w:val="left"/>
+      <w:pPr>
+        <w:ind w:left="1440" w:hanging="360"/>
+      </w:pPr>
+      <w:rPr>
+        <w:rFonts w:ascii="Courier New" w:hAnsi="Courier New" w:hint="default"/>
+      </w:rPr>
+    </w:lvl>
+    <w:lvl w:ilvl="2" w:tplc="04090005" w:tentative="1">
+      <w:start w:val="1"/>
+      <w:numFmt w:val="bullet"/>
+      <w:lvlText w:val=""/>
+      <w:lvlJc w:val="left"/>
+      <w:pPr>
+        <w:ind w:left="2160" w:hanging="360"/>
+      </w:pPr>
+      <w:rPr>
+        <w:rFonts w:ascii="Wingdings" w:hAnsi="Wingdings" w:hint="default"/>
+      </w:rPr>
+    </w:lvl>
+    <w:lvl w:ilvl="3" w:tplc="04090001" w:tentative="1">
+      <w:start w:val="1"/>
+      <w:numFmt w:val="bullet"/>
+      <w:lvlText w:val=""/>
+      <w:lvlJc w:val="left"/>
+      <w:pPr>
+        <w:ind w:left="2880" w:hanging="360"/>
+      </w:pPr>
+      <w:rPr>
+        <w:rFonts w:ascii="Symbol" w:hAnsi="Symbol" w:hint="default"/>
+      </w:rPr>
+    </w:lvl>
+    <w:lvl w:ilvl="4" w:tplc="04090003" w:tentative="1">
+      <w:start w:val="1"/>
+      <w:numFmt w:val="bullet"/>
+      <w:lvlText w:val="o"/>
+      <w:lvlJc w:val="left"/>
+      <w:pPr>
+        <w:ind w:left="3600" w:hanging="360"/>
+      </w:pPr>
+      <w:rPr>
+        <w:rFonts w:ascii="Courier New" w:hAnsi="Courier New" w:hint="default"/>
+      </w:rPr>
+    </w:lvl>
+    <w:lvl w:ilvl="5" w:tplc="04090005" w:tentative="1">
+      <w:start w:val="1"/>
+      <w:numFmt w:val="bullet"/>
+      <w:lvlText w:val=""/>
+      <w:lvlJc w:val="left"/>
+      <w:pPr>
+        <w:ind w:left="4320" w:hanging="360"/>
+      </w:pPr>
+      <w:rPr>
+        <w:rFonts w:ascii="Wingdings" w:hAnsi="Wingdings" w:hint="default"/>
+      </w:rPr>
+    </w:lvl>
+    <w:lvl w:ilvl="6" w:tplc="04090001" w:tentative="1">
+      <w:start w:val="1"/>
+      <w:numFmt w:val="bullet"/>
+      <w:lvlText w:val=""/>
+      <w:lvlJc w:val="left"/>
+      <w:pPr>
+        <w:ind w:left="5040" w:hanging="360"/>
+      </w:pPr>
+      <w:rPr>
+        <w:rFonts w:ascii="Symbol" w:hAnsi="Symbol" w:hint="default"/>
+      </w:rPr>
+    </w:lvl>
+    <w:lvl w:ilvl="7" w:tplc="04090003" w:tentative="1">
+      <w:start w:val="1"/>
+      <w:numFmt w:val="bullet"/>
+      <w:lvlText w:val="o"/>
+      <w:lvlJc w:val="left"/>
+      <w:pPr>
+        <w:ind w:left="5760" w:hanging="360"/>
+      </w:pPr>
+      <w:rPr>
+        <w:rFonts w:ascii="Courier New" w:hAnsi="Courier New" w:hint="default"/>
+      </w:rPr>
+    </w:lvl>
+    <w:lvl w:ilvl="8" w:tplc="04090005" w:tentative="1">
+      <w:start w:val="1"/>
+      <w:numFmt w:val="bullet"/>
+      <w:lvlText w:val=""/>
+      <w:lvlJc w:val="left"/>
+      <w:pPr>
+        <w:ind w:left="6480" w:hanging="360"/>
+      </w:pPr>
+      <w:rPr>
+        <w:rFonts w:ascii="Wingdings" w:hAnsi="Wingdings" w:hint="default"/>
+      </w:rPr>
+    </w:lvl>
+  </w:abstractNum>
+  <w:abstractNum w:abstractNumId="3" w15:restartNumberingAfterBreak="0">
+    <w:nsid w:val="7CF8051F"/>
+    <w:multiLevelType w:val="hybridMultilevel"/>
+    <w:tmpl w:val="E71A763E"/>
+    <w:lvl w:ilvl="0" w:tplc="CCA67C96">
+      <w:numFmt w:val="bullet"/>
+      <w:lvlText w:val="-"/>
+      <w:lvlJc w:val="left"/>
+      <w:pPr>
+        <w:ind w:left="720" w:hanging="360"/>
+      </w:pPr>
+      <w:rPr>
+        <w:rFonts w:ascii="Times New Roman" w:eastAsia="Times New Roman" w:hAnsi="Times New Roman" w:cs="Times New Roman" w:hint="default"/>
+      </w:rPr>
+    </w:lvl>
+    <w:lvl w:ilvl="1" w:tplc="04090003" w:tentative="1">
+      <w:start w:val="1"/>
+      <w:numFmt w:val="bullet"/>
+      <w:lvlText w:val="o"/>
+      <w:lvlJc w:val="left"/>
+      <w:pPr>
+        <w:ind w:left="1440" w:hanging="360"/>
+      </w:pPr>
+      <w:rPr>
+        <w:rFonts w:ascii="Courier New" w:hAnsi="Courier New" w:hint="default"/>
+      </w:rPr>
+    </w:lvl>
+    <w:lvl w:ilvl="2" w:tplc="04090005" w:tentative="1">
+      <w:start w:val="1"/>
+      <w:numFmt w:val="bullet"/>
+      <w:lvlText w:val=""/>
+      <w:lvlJc w:val="left"/>
+      <w:pPr>
+        <w:ind w:left="2160" w:hanging="360"/>
+      </w:pPr>
+      <w:rPr>
+        <w:rFonts w:ascii="Wingdings" w:hAnsi="Wingdings" w:hint="default"/>
+      </w:rPr>
+    </w:lvl>
+    <w:lvl w:ilvl="3" w:tplc="04090001" w:tentative="1">
+      <w:start w:val="1"/>
+      <w:numFmt w:val="bullet"/>
+      <w:lvlText w:val=""/>
+      <w:lvlJc w:val="left"/>
+      <w:pPr>
+        <w:ind w:left="2880" w:hanging="360"/>
+      </w:pPr>
+      <w:rPr>
+        <w:rFonts w:ascii="Symbol" w:hAnsi="Symbol" w:hint="default"/>
+      </w:rPr>
+    </w:lvl>
+    <w:lvl w:ilvl="4" w:tplc="04090003" w:tentative="1">
+      <w:start w:val="1"/>
+      <w:numFmt w:val="bullet"/>
+      <w:lvlText w:val="o"/>
+      <w:lvlJc w:val="left"/>
+      <w:pPr>
+        <w:ind w:left="3600" w:hanging="360"/>
+      </w:pPr>
+      <w:rPr>
+        <w:rFonts w:ascii="Courier New" w:hAnsi="Courier New" w:hint="default"/>
+      </w:rPr>
+    </w:lvl>
+    <w:lvl w:ilvl="5" w:tplc="04090005" w:tentative="1">
+      <w:start w:val="1"/>
+      <w:numFmt w:val="bullet"/>
+      <w:lvlText w:val=""/>
+      <w:lvlJc w:val="left"/>
+      <w:pPr>
+        <w:ind w:left="4320" w:hanging="360"/>
+      </w:pPr>
+      <w:rPr>
+        <w:rFonts w:ascii="Wingdings" w:hAnsi="Wingdings" w:hint="default"/>
+      </w:rPr>
+    </w:lvl>
+    <w:lvl w:ilvl="6" w:tplc="04090001" w:tentative="1">
+      <w:start w:val="1"/>
+      <w:numFmt w:val="bullet"/>
+      <w:lvlText w:val=""/>
+      <w:lvlJc w:val="left"/>
+      <w:pPr>
+        <w:ind w:left="5040" w:hanging="360"/>
+      </w:pPr>
+      <w:rPr>
+        <w:rFonts w:ascii="Symbol" w:hAnsi="Symbol" w:hint="default"/>
+      </w:rPr>
+    </w:lvl>
+    <w:lvl w:ilvl="7" w:tplc="04090003" w:tentative="1">
+      <w:start w:val="1"/>
+      <w:numFmt w:val="bullet"/>
+      <w:lvlText w:val="o"/>
+      <w:lvlJc w:val="left"/>
+      <w:pPr>
+        <w:ind w:left="5760" w:hanging="360"/>
+      </w:pPr>
+      <w:rPr>
+        <w:rFonts w:ascii="Courier New" w:hAnsi="Courier New" w:hint="default"/>
+      </w:rPr>
+    </w:lvl>
+    <w:lvl w:ilvl="8" w:tplc="04090005" w:tentative="1">
+      <w:start w:val="1"/>
+      <w:numFmt w:val="bullet"/>
+      <w:lvlText w:val=""/>
+      <w:lvlJc w:val="left"/>
+      <w:pPr>
+        <w:ind w:left="6480" w:hanging="360"/>
+      </w:pPr>
+      <w:rPr>
+        <w:rFonts w:ascii="Wingdings" w:hAnsi="Wingdings" w:hint="default"/>
+      </w:rPr>
+    </w:lvl>
+  </w:abstractNum>
   <w:num w:numId="1" w16cid:durableId="1659068804">
+    <w:abstractNumId w:val="1"/>
+  </w:num>
+  <w:num w:numId="2" w16cid:durableId="2010713317">
+    <w:abstractNumId w:val="3"/>
+  </w:num>
+  <w:num w:numId="3" w16cid:durableId="1112435026">
+    <w:abstractNumId w:val="2"/>
+  </w:num>
+  <w:num w:numId="4" w16cid:durableId="1655177593">
     <w:abstractNumId w:val="0"/>
   </w:num>
 </w:numbering>

</xml_diff>

<commit_message>
Update DFS documentation Added Credit: hit stack recursion limit, so used GPT to get the idea of using while loop to explore node in dfs manner
</commit_message>
<xml_diff>
--- a/README.docx
+++ b/README.docx
@@ -117,6 +117,37 @@
           <w:szCs w:val="22"/>
         </w:rPr>
         <w:t>Through the task of implementing depth-first search, I learned how to apply and optimize this fundamental search algorithm in a real-world context. It provided a hands-on understanding of the intricacies of managing a search stack, efficiently backtracking when necessary, and the trade-offs between recursion and iteration. I also grasped the importance of graph search to prevent revisiting states and gained insights into code optimization to prevent issues like stack overflow. Overall, this experience deepened my knowledge of algorithms, honed my problem-solving and coding skills, and underscored the significance of testing and documentation in software development.</w:t>
+      </w:r>
+      <w:r>
+        <w:rPr>
+          <w:sz w:val="22"/>
+          <w:szCs w:val="22"/>
+        </w:rPr>
+        <w:br/>
+        <w:t xml:space="preserve">Credit: Used </w:t>
+      </w:r>
+      <w:proofErr w:type="spellStart"/>
+      <w:r>
+        <w:rPr>
+          <w:sz w:val="22"/>
+          <w:szCs w:val="22"/>
+        </w:rPr>
+        <w:t>ChatGPT</w:t>
+      </w:r>
+      <w:proofErr w:type="spellEnd"/>
+      <w:r>
+        <w:rPr>
+          <w:sz w:val="22"/>
+          <w:szCs w:val="22"/>
+        </w:rPr>
+        <w:t xml:space="preserve"> to </w:t>
+      </w:r>
+      <w:r>
+        <w:rPr>
+          <w:sz w:val="22"/>
+          <w:szCs w:val="22"/>
+        </w:rPr>
+        <w:t>get the alternative idea of using the while loop as I was hitting the recursion stack Limit.</w:t>
       </w:r>
       <w:r>
         <w:rPr>

</xml_diff>

<commit_message>
added details to week 5 learning on Readme.docx
</commit_message>
<xml_diff>
--- a/README.docx
+++ b/README.docx
@@ -36,15 +36,10 @@
         <w:jc w:val="center"/>
       </w:pPr>
       <w:r>
-        <w:t xml:space="preserve">Name: </w:t>
-      </w:r>
-      <w:proofErr w:type="spellStart"/>
-      <w:r>
-        <w:t>Anvaya</w:t>
-      </w:r>
-      <w:proofErr w:type="spellEnd"/>
-      <w:r>
-        <w:t>, NetID:</w:t>
+        <w:t>Name: Anvaya, NetID:</w:t>
+      </w:r>
+      <w:r>
+        <w:t xml:space="preserve"> an001</w:t>
       </w:r>
     </w:p>
     <w:p>
@@ -124,23 +119,7 @@
           <w:szCs w:val="22"/>
         </w:rPr>
         <w:br/>
-        <w:t xml:space="preserve">Credit: Used </w:t>
-      </w:r>
-      <w:proofErr w:type="spellStart"/>
-      <w:r>
-        <w:rPr>
-          <w:sz w:val="22"/>
-          <w:szCs w:val="22"/>
-        </w:rPr>
-        <w:t>ChatGPT</w:t>
-      </w:r>
-      <w:proofErr w:type="spellEnd"/>
-      <w:r>
-        <w:rPr>
-          <w:sz w:val="22"/>
-          <w:szCs w:val="22"/>
-        </w:rPr>
-        <w:t xml:space="preserve"> to </w:t>
+        <w:t xml:space="preserve">Credit: Used ChatGPT to </w:t>
       </w:r>
       <w:r>
         <w:rPr>
@@ -592,7 +571,17 @@
           <w:sz w:val="27"/>
           <w:szCs w:val="27"/>
         </w:rPr>
-        <w:t>Question 3 (3 points): Varying the Cost Function</w:t>
+        <w:t xml:space="preserve">Question 3 (3 points): </w:t>
+      </w:r>
+      <w:r>
+        <w:rPr>
+          <w:rFonts w:ascii="Times New Roman" w:eastAsia="Times New Roman" w:hAnsi="Times New Roman" w:cs="Times New Roman"/>
+          <w:b/>
+          <w:bCs/>
+          <w:sz w:val="27"/>
+          <w:szCs w:val="27"/>
+        </w:rPr>
+        <w:t xml:space="preserve">Uniform Cost Search </w:t>
       </w:r>
     </w:p>
     <w:p>
@@ -600,22 +589,620 @@
         <w:spacing w:before="100" w:beforeAutospacing="1" w:after="100" w:afterAutospacing="1"/>
         <w:outlineLvl w:val="2"/>
         <w:rPr>
-          <w:rFonts w:ascii="Times New Roman" w:eastAsia="Times New Roman" w:hAnsi="Times New Roman" w:cs="Times New Roman"/>
-          <w:b/>
-          <w:bCs/>
-          <w:sz w:val="27"/>
-          <w:szCs w:val="27"/>
-        </w:rPr>
-      </w:pPr>
-      <w:r>
-        <w:rPr>
-          <w:rFonts w:ascii="Times New Roman" w:eastAsia="Times New Roman" w:hAnsi="Times New Roman" w:cs="Times New Roman"/>
-          <w:b/>
-          <w:bCs/>
-          <w:sz w:val="27"/>
-          <w:szCs w:val="27"/>
-        </w:rPr>
+          <w:rFonts w:eastAsia="Times New Roman" w:cstheme="minorHAnsi"/>
+          <w:sz w:val="22"/>
+          <w:szCs w:val="22"/>
+        </w:rPr>
+      </w:pPr>
+      <w:r>
+        <w:rPr>
+          <w:rFonts w:eastAsia="Times New Roman" w:cstheme="minorHAnsi"/>
+          <w:sz w:val="22"/>
+          <w:szCs w:val="22"/>
+        </w:rPr>
+        <w:t xml:space="preserve">Uniform cost search or UCS is a cost-based search algorithm which ensures the lowest path retrieval in a search space. The efficiency of UCS is influenced by how accurately costs are assigned to each action/step. The performance of UCS can also be enhanced with the use of data structures such as priority queue and sets. To store and retrieve the path, cost and to keep track of the visited states of the Pacman. </w:t>
+      </w:r>
+    </w:p>
+    <w:p>
+      <w:pPr>
+        <w:spacing w:before="100" w:beforeAutospacing="1" w:after="100" w:afterAutospacing="1"/>
+        <w:outlineLvl w:val="2"/>
+        <w:rPr>
+          <w:rFonts w:eastAsia="Times New Roman" w:cstheme="minorHAnsi"/>
+          <w:sz w:val="22"/>
+          <w:szCs w:val="22"/>
+        </w:rPr>
+      </w:pPr>
+      <w:r>
+        <w:rPr>
+          <w:rFonts w:eastAsia="Times New Roman" w:cstheme="minorHAnsi"/>
+          <w:sz w:val="22"/>
+          <w:szCs w:val="22"/>
+        </w:rPr>
+        <w:t xml:space="preserve">The Key Observation here was from the snippets below was </w:t>
+      </w:r>
+      <w:proofErr w:type="spellStart"/>
+      <w:r>
+        <w:rPr>
+          <w:rFonts w:eastAsia="Times New Roman" w:cstheme="minorHAnsi"/>
+          <w:b/>
+          <w:bCs/>
+          <w:sz w:val="22"/>
+          <w:szCs w:val="22"/>
+        </w:rPr>
+        <w:t>StayEastSearchAgent</w:t>
+      </w:r>
+      <w:proofErr w:type="spellEnd"/>
+      <w:r>
+        <w:rPr>
+          <w:rFonts w:eastAsia="Times New Roman" w:cstheme="minorHAnsi"/>
+          <w:sz w:val="22"/>
+          <w:szCs w:val="22"/>
+        </w:rPr>
+        <w:t xml:space="preserve"> and </w:t>
+      </w:r>
+      <w:proofErr w:type="spellStart"/>
+      <w:r>
+        <w:rPr>
+          <w:rFonts w:eastAsia="Times New Roman" w:cstheme="minorHAnsi"/>
+          <w:b/>
+          <w:bCs/>
+          <w:sz w:val="22"/>
+          <w:szCs w:val="22"/>
+        </w:rPr>
+        <w:t>Stay</w:t>
+      </w:r>
+      <w:r>
+        <w:rPr>
+          <w:rFonts w:eastAsia="Times New Roman" w:cstheme="minorHAnsi"/>
+          <w:b/>
+          <w:bCs/>
+          <w:sz w:val="22"/>
+          <w:szCs w:val="22"/>
+        </w:rPr>
+        <w:t>West</w:t>
+      </w:r>
+      <w:r>
+        <w:rPr>
+          <w:rFonts w:eastAsia="Times New Roman" w:cstheme="minorHAnsi"/>
+          <w:b/>
+          <w:bCs/>
+          <w:sz w:val="22"/>
+          <w:szCs w:val="22"/>
+        </w:rPr>
+        <w:t>SearchAgent</w:t>
+      </w:r>
+      <w:proofErr w:type="spellEnd"/>
+      <w:r>
+        <w:rPr>
+          <w:rFonts w:eastAsia="Times New Roman" w:cstheme="minorHAnsi"/>
+          <w:b/>
+          <w:bCs/>
+          <w:sz w:val="22"/>
+          <w:szCs w:val="22"/>
+        </w:rPr>
+        <w:t xml:space="preserve"> </w:t>
+      </w:r>
+      <w:r>
+        <w:rPr>
+          <w:rFonts w:eastAsia="Times New Roman" w:cstheme="minorHAnsi"/>
+          <w:sz w:val="22"/>
+          <w:szCs w:val="22"/>
+        </w:rPr>
+        <w:t xml:space="preserve">have a very low and very high-cost function due to there exponential cost function.  </w:t>
+      </w:r>
+    </w:p>
+    <w:p>
+      <w:pPr>
+        <w:spacing w:before="100" w:beforeAutospacing="1" w:after="100" w:afterAutospacing="1"/>
+        <w:outlineLvl w:val="2"/>
+        <w:rPr>
+          <w:rFonts w:ascii="Times New Roman" w:eastAsia="Times New Roman" w:hAnsi="Times New Roman" w:cs="Times New Roman"/>
+          <w:b/>
+          <w:bCs/>
+          <w:sz w:val="27"/>
+          <w:szCs w:val="27"/>
+        </w:rPr>
+      </w:pPr>
+      <w:r>
+        <w:rPr>
+          <w:rFonts w:ascii="Times New Roman" w:eastAsia="Times New Roman" w:hAnsi="Times New Roman" w:cs="Times New Roman"/>
+          <w:b/>
+          <w:bCs/>
+          <w:sz w:val="27"/>
+          <w:szCs w:val="27"/>
+        </w:rPr>
+        <w:drawing>
+          <wp:inline distT="0" distB="0" distL="0" distR="0" wp14:anchorId="1B89F3EF" wp14:editId="165FE993">
+            <wp:extent cx="3968750" cy="1054100"/>
+            <wp:effectExtent l="0" t="0" r="0" b="0"/>
+            <wp:docPr id="1472382874" name="Picture 1"/>
+            <wp:cNvGraphicFramePr>
+              <a:graphicFrameLocks xmlns:a="http://schemas.openxmlformats.org/drawingml/2006/main" noChangeAspect="1"/>
+            </wp:cNvGraphicFramePr>
+            <a:graphic xmlns:a="http://schemas.openxmlformats.org/drawingml/2006/main">
+              <a:graphicData uri="http://schemas.openxmlformats.org/drawingml/2006/picture">
+                <pic:pic xmlns:pic="http://schemas.openxmlformats.org/drawingml/2006/picture">
+                  <pic:nvPicPr>
+                    <pic:cNvPr id="1472382874" name=""/>
+                    <pic:cNvPicPr/>
+                  </pic:nvPicPr>
+                  <pic:blipFill>
+                    <a:blip r:embed="rId9"/>
+                    <a:stretch>
+                      <a:fillRect/>
+                    </a:stretch>
+                  </pic:blipFill>
+                  <pic:spPr>
+                    <a:xfrm>
+                      <a:off x="0" y="0"/>
+                      <a:ext cx="3970203" cy="1054486"/>
+                    </a:xfrm>
+                    <a:prstGeom prst="rect">
+                      <a:avLst/>
+                    </a:prstGeom>
+                  </pic:spPr>
+                </pic:pic>
+              </a:graphicData>
+            </a:graphic>
+          </wp:inline>
+        </w:drawing>
+      </w:r>
+      <w:r>
+        <w:rPr>
+          <w:rFonts w:ascii="Times New Roman" w:eastAsia="Times New Roman" w:hAnsi="Times New Roman" w:cs="Times New Roman"/>
+          <w:b/>
+          <w:bCs/>
+          <w:sz w:val="27"/>
+          <w:szCs w:val="27"/>
+        </w:rPr>
+        <w:drawing>
+          <wp:inline distT="0" distB="0" distL="0" distR="0" wp14:anchorId="16D5B6EE" wp14:editId="1FD78F7F">
+            <wp:extent cx="3968954" cy="863644"/>
+            <wp:effectExtent l="0" t="0" r="0" b="0"/>
+            <wp:docPr id="2011049948" name="Picture 1"/>
+            <wp:cNvGraphicFramePr>
+              <a:graphicFrameLocks xmlns:a="http://schemas.openxmlformats.org/drawingml/2006/main" noChangeAspect="1"/>
+            </wp:cNvGraphicFramePr>
+            <a:graphic xmlns:a="http://schemas.openxmlformats.org/drawingml/2006/main">
+              <a:graphicData uri="http://schemas.openxmlformats.org/drawingml/2006/picture">
+                <pic:pic xmlns:pic="http://schemas.openxmlformats.org/drawingml/2006/picture">
+                  <pic:nvPicPr>
+                    <pic:cNvPr id="2011049948" name=""/>
+                    <pic:cNvPicPr/>
+                  </pic:nvPicPr>
+                  <pic:blipFill>
+                    <a:blip r:embed="rId10"/>
+                    <a:stretch>
+                      <a:fillRect/>
+                    </a:stretch>
+                  </pic:blipFill>
+                  <pic:spPr>
+                    <a:xfrm>
+                      <a:off x="0" y="0"/>
+                      <a:ext cx="3968954" cy="863644"/>
+                    </a:xfrm>
+                    <a:prstGeom prst="rect">
+                      <a:avLst/>
+                    </a:prstGeom>
+                  </pic:spPr>
+                </pic:pic>
+              </a:graphicData>
+            </a:graphic>
+          </wp:inline>
+        </w:drawing>
+      </w:r>
+      <w:r>
+        <w:rPr>
+          <w:rFonts w:ascii="Times New Roman" w:eastAsia="Times New Roman" w:hAnsi="Times New Roman" w:cs="Times New Roman"/>
+          <w:b/>
+          <w:bCs/>
+          <w:sz w:val="27"/>
+          <w:szCs w:val="27"/>
+        </w:rPr>
+        <w:drawing>
+          <wp:inline distT="0" distB="0" distL="0" distR="0" wp14:anchorId="71447354" wp14:editId="6A095DCA">
+            <wp:extent cx="3968750" cy="815340"/>
+            <wp:effectExtent l="0" t="0" r="0" b="3810"/>
+            <wp:docPr id="693821164" name="Picture 1"/>
+            <wp:cNvGraphicFramePr>
+              <a:graphicFrameLocks xmlns:a="http://schemas.openxmlformats.org/drawingml/2006/main" noChangeAspect="1"/>
+            </wp:cNvGraphicFramePr>
+            <a:graphic xmlns:a="http://schemas.openxmlformats.org/drawingml/2006/main">
+              <a:graphicData uri="http://schemas.openxmlformats.org/drawingml/2006/picture">
+                <pic:pic xmlns:pic="http://schemas.openxmlformats.org/drawingml/2006/picture">
+                  <pic:nvPicPr>
+                    <pic:cNvPr id="693821164" name=""/>
+                    <pic:cNvPicPr/>
+                  </pic:nvPicPr>
+                  <pic:blipFill>
+                    <a:blip r:embed="rId11"/>
+                    <a:stretch>
+                      <a:fillRect/>
+                    </a:stretch>
+                  </pic:blipFill>
+                  <pic:spPr>
+                    <a:xfrm>
+                      <a:off x="0" y="0"/>
+                      <a:ext cx="3997079" cy="821160"/>
+                    </a:xfrm>
+                    <a:prstGeom prst="rect">
+                      <a:avLst/>
+                    </a:prstGeom>
+                  </pic:spPr>
+                </pic:pic>
+              </a:graphicData>
+            </a:graphic>
+          </wp:inline>
+        </w:drawing>
+      </w:r>
+    </w:p>
+    <w:p>
+      <w:pPr>
+        <w:spacing w:before="100" w:beforeAutospacing="1" w:after="100" w:afterAutospacing="1"/>
+        <w:outlineLvl w:val="2"/>
+        <w:rPr>
+          <w:rFonts w:eastAsia="Times New Roman" w:cstheme="minorHAnsi"/>
+          <w:b/>
+          <w:bCs/>
+          <w:sz w:val="22"/>
+          <w:szCs w:val="22"/>
+        </w:rPr>
+      </w:pPr>
+      <w:r>
+        <w:rPr>
+          <w:rFonts w:eastAsia="Times New Roman" w:cstheme="minorHAnsi"/>
+          <w:b/>
+          <w:bCs/>
+          <w:sz w:val="22"/>
+          <w:szCs w:val="22"/>
+        </w:rPr>
+        <w:t>Auto-Grade</w:t>
+      </w:r>
+      <w:r>
+        <w:rPr>
+          <w:rFonts w:eastAsia="Times New Roman" w:cstheme="minorHAnsi"/>
+          <w:b/>
+          <w:bCs/>
+          <w:sz w:val="22"/>
+          <w:szCs w:val="22"/>
+        </w:rPr>
+        <w:t>r</w:t>
+      </w:r>
+      <w:r>
+        <w:rPr>
+          <w:rFonts w:eastAsia="Times New Roman" w:cstheme="minorHAnsi"/>
+          <w:b/>
+          <w:bCs/>
+          <w:sz w:val="22"/>
+          <w:szCs w:val="22"/>
+        </w:rPr>
+        <w:t xml:space="preserve"> Results </w:t>
+      </w:r>
+    </w:p>
+    <w:p>
+      <w:pPr>
+        <w:spacing w:before="100" w:beforeAutospacing="1" w:after="100" w:afterAutospacing="1"/>
+        <w:outlineLvl w:val="2"/>
+        <w:rPr>
+          <w:rFonts w:ascii="Times New Roman" w:eastAsia="Times New Roman" w:hAnsi="Times New Roman" w:cs="Times New Roman"/>
+          <w:b/>
+          <w:bCs/>
+          <w:sz w:val="27"/>
+          <w:szCs w:val="27"/>
+        </w:rPr>
+      </w:pPr>
+      <w:r>
+        <w:rPr>
+          <w:rFonts w:ascii="Times New Roman" w:eastAsia="Times New Roman" w:hAnsi="Times New Roman" w:cs="Times New Roman"/>
+          <w:b/>
+          <w:bCs/>
+          <w:sz w:val="27"/>
+          <w:szCs w:val="27"/>
+        </w:rPr>
+        <w:drawing>
+          <wp:inline distT="0" distB="0" distL="0" distR="0" wp14:anchorId="38322C11" wp14:editId="4AC77D92">
+            <wp:extent cx="2033516" cy="2920746"/>
+            <wp:effectExtent l="0" t="0" r="5080" b="0"/>
+            <wp:docPr id="996732677" name="Picture 1"/>
+            <wp:cNvGraphicFramePr>
+              <a:graphicFrameLocks xmlns:a="http://schemas.openxmlformats.org/drawingml/2006/main" noChangeAspect="1"/>
+            </wp:cNvGraphicFramePr>
+            <a:graphic xmlns:a="http://schemas.openxmlformats.org/drawingml/2006/main">
+              <a:graphicData uri="http://schemas.openxmlformats.org/drawingml/2006/picture">
+                <pic:pic xmlns:pic="http://schemas.openxmlformats.org/drawingml/2006/picture">
+                  <pic:nvPicPr>
+                    <pic:cNvPr id="996732677" name=""/>
+                    <pic:cNvPicPr/>
+                  </pic:nvPicPr>
+                  <pic:blipFill>
+                    <a:blip r:embed="rId12"/>
+                    <a:stretch>
+                      <a:fillRect/>
+                    </a:stretch>
+                  </pic:blipFill>
+                  <pic:spPr>
+                    <a:xfrm>
+                      <a:off x="0" y="0"/>
+                      <a:ext cx="2033781" cy="2921127"/>
+                    </a:xfrm>
+                    <a:prstGeom prst="rect">
+                      <a:avLst/>
+                    </a:prstGeom>
+                  </pic:spPr>
+                </pic:pic>
+              </a:graphicData>
+            </a:graphic>
+          </wp:inline>
+        </w:drawing>
+      </w:r>
+    </w:p>
+    <w:p>
+      <w:pPr>
+        <w:spacing w:before="100" w:beforeAutospacing="1" w:after="100" w:afterAutospacing="1"/>
+        <w:outlineLvl w:val="2"/>
+        <w:rPr>
+          <w:rFonts w:ascii="Times New Roman" w:eastAsia="Times New Roman" w:hAnsi="Times New Roman" w:cs="Times New Roman"/>
+          <w:b/>
+          <w:bCs/>
+          <w:sz w:val="27"/>
+          <w:szCs w:val="27"/>
+        </w:rPr>
+      </w:pPr>
+    </w:p>
+    <w:p>
+      <w:pPr>
+        <w:spacing w:before="100" w:beforeAutospacing="1" w:after="100" w:afterAutospacing="1"/>
+        <w:outlineLvl w:val="2"/>
+        <w:rPr>
+          <w:rFonts w:ascii="Times New Roman" w:eastAsia="Times New Roman" w:hAnsi="Times New Roman" w:cs="Times New Roman"/>
+          <w:b/>
+          <w:bCs/>
+          <w:sz w:val="27"/>
+          <w:szCs w:val="27"/>
+        </w:rPr>
+      </w:pPr>
+    </w:p>
+    <w:p>
+      <w:pPr>
+        <w:spacing w:before="100" w:beforeAutospacing="1" w:after="100" w:afterAutospacing="1"/>
+        <w:outlineLvl w:val="2"/>
+        <w:rPr>
+          <w:rFonts w:ascii="Times New Roman" w:eastAsia="Times New Roman" w:hAnsi="Times New Roman" w:cs="Times New Roman"/>
+          <w:b/>
+          <w:bCs/>
+          <w:sz w:val="27"/>
+          <w:szCs w:val="27"/>
+        </w:rPr>
+      </w:pPr>
+      <w:r>
+        <w:rPr>
+          <w:rFonts w:ascii="Times New Roman" w:eastAsia="Times New Roman" w:hAnsi="Times New Roman" w:cs="Times New Roman"/>
+          <w:b/>
+          <w:bCs/>
+          <w:sz w:val="27"/>
+          <w:szCs w:val="27"/>
+        </w:rPr>
+        <w:lastRenderedPageBreak/>
         <w:t>Question 4 (3 points): A* search</w:t>
+      </w:r>
+    </w:p>
+    <w:p>
+      <w:pPr>
+        <w:spacing w:before="100" w:beforeAutospacing="1" w:after="100" w:afterAutospacing="1"/>
+        <w:outlineLvl w:val="2"/>
+        <w:rPr>
+          <w:rFonts w:eastAsia="Times New Roman" w:cstheme="minorHAnsi"/>
+          <w:sz w:val="22"/>
+          <w:szCs w:val="22"/>
+        </w:rPr>
+      </w:pPr>
+      <w:r>
+        <w:rPr>
+          <w:rFonts w:eastAsia="Times New Roman" w:cstheme="minorHAnsi"/>
+          <w:sz w:val="22"/>
+          <w:szCs w:val="22"/>
+        </w:rPr>
+        <w:t xml:space="preserve">The A* search that was implemented is very similar to the Uniform Cost Search Function with the use of Priority queue. However, here the priority to different action/step is allotted differently. With, the use of heuristic functions. </w:t>
+      </w:r>
+    </w:p>
+    <w:p>
+      <w:pPr>
+        <w:spacing w:before="100" w:beforeAutospacing="1" w:after="100" w:afterAutospacing="1"/>
+        <w:outlineLvl w:val="2"/>
+        <w:rPr>
+          <w:rFonts w:eastAsia="Times New Roman" w:cstheme="minorHAnsi"/>
+          <w:sz w:val="22"/>
+          <w:szCs w:val="22"/>
+        </w:rPr>
+      </w:pPr>
+      <w:r>
+        <w:rPr>
+          <w:rFonts w:eastAsia="Times New Roman" w:cstheme="minorHAnsi"/>
+          <w:sz w:val="22"/>
+          <w:szCs w:val="22"/>
+        </w:rPr>
+        <w:t xml:space="preserve">The total cost path is 210 with search space of 549 nodes. </w:t>
+      </w:r>
+    </w:p>
+    <w:p>
+      <w:pPr>
+        <w:spacing w:before="100" w:beforeAutospacing="1" w:after="100" w:afterAutospacing="1"/>
+        <w:outlineLvl w:val="2"/>
+        <w:rPr>
+          <w:rFonts w:ascii="Times New Roman" w:eastAsia="Times New Roman" w:hAnsi="Times New Roman" w:cs="Times New Roman"/>
+          <w:b/>
+          <w:bCs/>
+          <w:sz w:val="27"/>
+          <w:szCs w:val="27"/>
+        </w:rPr>
+      </w:pPr>
+      <w:r>
+        <w:rPr>
+          <w:rFonts w:ascii="Times New Roman" w:eastAsia="Times New Roman" w:hAnsi="Times New Roman" w:cs="Times New Roman"/>
+          <w:b/>
+          <w:bCs/>
+          <w:sz w:val="27"/>
+          <w:szCs w:val="27"/>
+        </w:rPr>
+        <w:t xml:space="preserve"> </w:t>
+      </w:r>
+      <w:r>
+        <w:rPr>
+          <w:rFonts w:ascii="Times New Roman" w:eastAsia="Times New Roman" w:hAnsi="Times New Roman" w:cs="Times New Roman"/>
+          <w:b/>
+          <w:bCs/>
+          <w:sz w:val="27"/>
+          <w:szCs w:val="27"/>
+        </w:rPr>
+        <w:drawing>
+          <wp:inline distT="0" distB="0" distL="0" distR="0" wp14:anchorId="1BDD95FA" wp14:editId="1ECF5F61">
+            <wp:extent cx="4597636" cy="977950"/>
+            <wp:effectExtent l="0" t="0" r="0" b="0"/>
+            <wp:docPr id="2112453940" name="Picture 1"/>
+            <wp:cNvGraphicFramePr>
+              <a:graphicFrameLocks xmlns:a="http://schemas.openxmlformats.org/drawingml/2006/main" noChangeAspect="1"/>
+            </wp:cNvGraphicFramePr>
+            <a:graphic xmlns:a="http://schemas.openxmlformats.org/drawingml/2006/main">
+              <a:graphicData uri="http://schemas.openxmlformats.org/drawingml/2006/picture">
+                <pic:pic xmlns:pic="http://schemas.openxmlformats.org/drawingml/2006/picture">
+                  <pic:nvPicPr>
+                    <pic:cNvPr id="2112453940" name=""/>
+                    <pic:cNvPicPr/>
+                  </pic:nvPicPr>
+                  <pic:blipFill>
+                    <a:blip r:embed="rId13"/>
+                    <a:stretch>
+                      <a:fillRect/>
+                    </a:stretch>
+                  </pic:blipFill>
+                  <pic:spPr>
+                    <a:xfrm>
+                      <a:off x="0" y="0"/>
+                      <a:ext cx="4597636" cy="977950"/>
+                    </a:xfrm>
+                    <a:prstGeom prst="rect">
+                      <a:avLst/>
+                    </a:prstGeom>
+                  </pic:spPr>
+                </pic:pic>
+              </a:graphicData>
+            </a:graphic>
+          </wp:inline>
+        </w:drawing>
+      </w:r>
+    </w:p>
+    <w:p>
+      <w:pPr>
+        <w:spacing w:before="100" w:beforeAutospacing="1" w:after="100" w:afterAutospacing="1"/>
+        <w:outlineLvl w:val="2"/>
+        <w:rPr>
+          <w:rFonts w:ascii="Times New Roman" w:eastAsia="Times New Roman" w:hAnsi="Times New Roman" w:cs="Times New Roman"/>
+          <w:b/>
+          <w:bCs/>
+          <w:sz w:val="27"/>
+          <w:szCs w:val="27"/>
+        </w:rPr>
+      </w:pPr>
+    </w:p>
+    <w:p>
+      <w:pPr>
+        <w:spacing w:before="100" w:beforeAutospacing="1" w:after="100" w:afterAutospacing="1"/>
+        <w:outlineLvl w:val="2"/>
+        <w:rPr>
+          <w:rFonts w:eastAsia="Times New Roman" w:cstheme="minorHAnsi"/>
+          <w:b/>
+          <w:bCs/>
+          <w:sz w:val="22"/>
+          <w:szCs w:val="22"/>
+        </w:rPr>
+      </w:pPr>
+      <w:r>
+        <w:rPr>
+          <w:rFonts w:eastAsia="Times New Roman" w:cstheme="minorHAnsi"/>
+          <w:b/>
+          <w:bCs/>
+          <w:sz w:val="22"/>
+          <w:szCs w:val="22"/>
+        </w:rPr>
+        <w:t>Auto-Grade</w:t>
+      </w:r>
+      <w:r>
+        <w:rPr>
+          <w:rFonts w:eastAsia="Times New Roman" w:cstheme="minorHAnsi"/>
+          <w:b/>
+          <w:bCs/>
+          <w:sz w:val="22"/>
+          <w:szCs w:val="22"/>
+        </w:rPr>
+        <w:t>r</w:t>
+      </w:r>
+      <w:r>
+        <w:rPr>
+          <w:rFonts w:eastAsia="Times New Roman" w:cstheme="minorHAnsi"/>
+          <w:b/>
+          <w:bCs/>
+          <w:sz w:val="22"/>
+          <w:szCs w:val="22"/>
+        </w:rPr>
+        <w:t xml:space="preserve"> Results </w:t>
+      </w:r>
+    </w:p>
+    <w:p>
+      <w:pPr>
+        <w:spacing w:before="100" w:beforeAutospacing="1" w:after="100" w:afterAutospacing="1"/>
+        <w:outlineLvl w:val="2"/>
+        <w:rPr>
+          <w:rFonts w:eastAsia="Times New Roman" w:cstheme="minorHAnsi"/>
+          <w:b/>
+          <w:bCs/>
+          <w:sz w:val="22"/>
+          <w:szCs w:val="22"/>
+        </w:rPr>
+      </w:pPr>
+      <w:r>
+        <w:rPr>
+          <w:rFonts w:eastAsia="Times New Roman" w:cstheme="minorHAnsi"/>
+          <w:b/>
+          <w:bCs/>
+          <w:sz w:val="22"/>
+          <w:szCs w:val="22"/>
+        </w:rPr>
+        <w:drawing>
+          <wp:inline distT="0" distB="0" distL="0" distR="0" wp14:anchorId="67802C97" wp14:editId="3B3B7EF0">
+            <wp:extent cx="2978303" cy="3733992"/>
+            <wp:effectExtent l="0" t="0" r="0" b="0"/>
+            <wp:docPr id="1063665049" name="Picture 1"/>
+            <wp:cNvGraphicFramePr>
+              <a:graphicFrameLocks xmlns:a="http://schemas.openxmlformats.org/drawingml/2006/main" noChangeAspect="1"/>
+            </wp:cNvGraphicFramePr>
+            <a:graphic xmlns:a="http://schemas.openxmlformats.org/drawingml/2006/main">
+              <a:graphicData uri="http://schemas.openxmlformats.org/drawingml/2006/picture">
+                <pic:pic xmlns:pic="http://schemas.openxmlformats.org/drawingml/2006/picture">
+                  <pic:nvPicPr>
+                    <pic:cNvPr id="1063665049" name=""/>
+                    <pic:cNvPicPr/>
+                  </pic:nvPicPr>
+                  <pic:blipFill>
+                    <a:blip r:embed="rId14"/>
+                    <a:stretch>
+                      <a:fillRect/>
+                    </a:stretch>
+                  </pic:blipFill>
+                  <pic:spPr>
+                    <a:xfrm>
+                      <a:off x="0" y="0"/>
+                      <a:ext cx="2978303" cy="3733992"/>
+                    </a:xfrm>
+                    <a:prstGeom prst="rect">
+                      <a:avLst/>
+                    </a:prstGeom>
+                  </pic:spPr>
+                </pic:pic>
+              </a:graphicData>
+            </a:graphic>
+          </wp:inline>
+        </w:drawing>
       </w:r>
     </w:p>
     <w:sectPr>
@@ -1497,6 +2084,7 @@
   <w:style w:type="paragraph" w:default="1" w:styleId="Normal">
     <w:name w:val="Normal"/>
     <w:qFormat/>
+    <w:rsid w:val="00CD4D33"/>
   </w:style>
   <w:style w:type="paragraph" w:styleId="Heading1">
     <w:name w:val="heading 1"/>

</xml_diff>